<commit_message>
Added Temporary Architecture plan in notes.dox
</commit_message>
<xml_diff>
--- a/notes.docx
+++ b/notes.docx
@@ -378,17 +378,11 @@
       </w:r>
       <w:proofErr w:type="gramStart"/>
       <w:r>
-        <w:t>I</w:t>
-      </w:r>
-      <w:r>
-        <w:t>nternational</w:t>
+        <w:t>International</w:t>
       </w:r>
       <w:proofErr w:type="gramEnd"/>
       <w:r>
-        <w:t xml:space="preserve"> genome</w:t>
-      </w:r>
-      <w:r>
-        <w:t xml:space="preserve"> (maybe each from different continents?)</w:t>
+        <w:t xml:space="preserve"> genome (maybe each from different continents?)</w:t>
       </w:r>
     </w:p>
     <w:p>
@@ -2105,6 +2099,1236 @@
       <w:pPr>
         <w:pStyle w:val="ListParagraph"/>
       </w:pPr>
+    </w:p>
+    <w:p>
+      <w:pPr>
+        <w:pStyle w:val="ListParagraph"/>
+      </w:pPr>
+    </w:p>
+    <w:p>
+      <w:pPr>
+        <w:pStyle w:val="ListParagraph"/>
+      </w:pPr>
+    </w:p>
+    <w:p>
+      <w:pPr>
+        <w:pStyle w:val="ListParagraph"/>
+      </w:pPr>
+    </w:p>
+    <w:p>
+      <w:pPr>
+        <w:pStyle w:val="ListParagraph"/>
+      </w:pPr>
+    </w:p>
+    <w:p>
+      <w:pPr>
+        <w:pStyle w:val="ListParagraph"/>
+      </w:pPr>
+    </w:p>
+    <w:p>
+      <w:pPr>
+        <w:pStyle w:val="ListParagraph"/>
+      </w:pPr>
+    </w:p>
+    <w:p>
+      <w:pPr>
+        <w:pStyle w:val="ListParagraph"/>
+      </w:pPr>
+    </w:p>
+    <w:p>
+      <w:pPr>
+        <w:pStyle w:val="ListParagraph"/>
+      </w:pPr>
+    </w:p>
+    <w:p>
+      <w:pPr>
+        <w:pStyle w:val="ListParagraph"/>
+      </w:pPr>
+    </w:p>
+    <w:p>
+      <w:pPr>
+        <w:pStyle w:val="ListParagraph"/>
+      </w:pPr>
+    </w:p>
+    <w:p>
+      <w:pPr>
+        <w:pStyle w:val="ListParagraph"/>
+      </w:pPr>
+    </w:p>
+    <w:p>
+      <w:pPr>
+        <w:pStyle w:val="ListParagraph"/>
+      </w:pPr>
+    </w:p>
+    <w:p>
+      <w:pPr>
+        <w:pStyle w:val="ListParagraph"/>
+        <w:rPr>
+          <w:b/>
+          <w:bCs/>
+          <w:u w:val="single"/>
+        </w:rPr>
+      </w:pPr>
+      <w:r>
+        <w:rPr>
+          <w:b/>
+          <w:bCs/>
+          <w:noProof/>
+          <w:u w:val="single"/>
+        </w:rPr>
+        <mc:AlternateContent>
+          <mc:Choice Requires="wpg">
+            <w:drawing>
+              <wp:anchor distT="0" distB="0" distL="114300" distR="114300" simplePos="0" relativeHeight="251692032" behindDoc="0" locked="0" layoutInCell="1" allowOverlap="1" wp14:anchorId="0128BCDC" wp14:editId="495E070D">
+                <wp:simplePos x="0" y="0"/>
+                <wp:positionH relativeFrom="column">
+                  <wp:posOffset>-112295</wp:posOffset>
+                </wp:positionH>
+                <wp:positionV relativeFrom="paragraph">
+                  <wp:posOffset>842545</wp:posOffset>
+                </wp:positionV>
+                <wp:extent cx="6245827" cy="7033661"/>
+                <wp:effectExtent l="0" t="0" r="3175" b="0"/>
+                <wp:wrapNone/>
+                <wp:docPr id="31" name="Group 31"/>
+                <wp:cNvGraphicFramePr/>
+                <a:graphic xmlns:a="http://schemas.openxmlformats.org/drawingml/2006/main">
+                  <a:graphicData uri="http://schemas.microsoft.com/office/word/2010/wordprocessingGroup">
+                    <wpg:wgp>
+                      <wpg:cNvGrpSpPr/>
+                      <wpg:grpSpPr>
+                        <a:xfrm>
+                          <a:off x="0" y="0"/>
+                          <a:ext cx="6245827" cy="7033661"/>
+                          <a:chOff x="0" y="0"/>
+                          <a:chExt cx="6245827" cy="7033661"/>
+                        </a:xfrm>
+                      </wpg:grpSpPr>
+                      <wpg:grpSp>
+                        <wpg:cNvPr id="29" name="Group 29"/>
+                        <wpg:cNvGrpSpPr/>
+                        <wpg:grpSpPr>
+                          <a:xfrm>
+                            <a:off x="0" y="0"/>
+                            <a:ext cx="6245827" cy="7033661"/>
+                            <a:chOff x="0" y="0"/>
+                            <a:chExt cx="6245827" cy="7033661"/>
+                          </a:xfrm>
+                        </wpg:grpSpPr>
+                        <pic:pic xmlns:pic="http://schemas.openxmlformats.org/drawingml/2006/picture">
+                          <pic:nvPicPr>
+                            <pic:cNvPr id="2" name="Picture 2" descr="Guide on Creating Browser Compatible HTML and CSS"/>
+                            <pic:cNvPicPr>
+                              <a:picLocks noChangeAspect="1"/>
+                            </pic:cNvPicPr>
+                          </pic:nvPicPr>
+                          <pic:blipFill rotWithShape="1">
+                            <a:blip r:embed="rId12">
+                              <a:extLst>
+                                <a:ext uri="{28A0092B-C50C-407E-A947-70E740481C1C}">
+                                  <a14:useLocalDpi xmlns:a14="http://schemas.microsoft.com/office/drawing/2010/main" val="0"/>
+                                </a:ext>
+                              </a:extLst>
+                            </a:blip>
+                            <a:srcRect l="13043" t="10400" r="12295" b="9866"/>
+                            <a:stretch/>
+                          </pic:blipFill>
+                          <pic:spPr bwMode="auto">
+                            <a:xfrm>
+                              <a:off x="4507832" y="441158"/>
+                              <a:ext cx="1737995" cy="1043940"/>
+                            </a:xfrm>
+                            <a:prstGeom prst="rect">
+                              <a:avLst/>
+                            </a:prstGeom>
+                            <a:noFill/>
+                            <a:ln>
+                              <a:noFill/>
+                            </a:ln>
+                            <a:extLst>
+                              <a:ext uri="{53640926-AAD7-44D8-BBD7-CCE9431645EC}">
+                                <a14:shadowObscured xmlns:a14="http://schemas.microsoft.com/office/drawing/2010/main"/>
+                              </a:ext>
+                            </a:extLst>
+                          </pic:spPr>
+                        </pic:pic>
+                        <pic:pic xmlns:pic="http://schemas.openxmlformats.org/drawingml/2006/picture">
+                          <pic:nvPicPr>
+                            <pic:cNvPr id="1" name="Picture 1" descr="RESTful API with Python and Flask | by Hasitha Chandula | Analytics Vidhya  | Medium"/>
+                            <pic:cNvPicPr>
+                              <a:picLocks noChangeAspect="1"/>
+                            </pic:cNvPicPr>
+                          </pic:nvPicPr>
+                          <pic:blipFill rotWithShape="1">
+                            <a:blip r:embed="rId13" cstate="print">
+                              <a:extLst>
+                                <a:ext uri="{28A0092B-C50C-407E-A947-70E740481C1C}">
+                                  <a14:useLocalDpi xmlns:a14="http://schemas.microsoft.com/office/drawing/2010/main" val="0"/>
+                                </a:ext>
+                              </a:extLst>
+                            </a:blip>
+                            <a:srcRect l="19145" t="2766" r="18369" b="17674"/>
+                            <a:stretch/>
+                          </pic:blipFill>
+                          <pic:spPr bwMode="auto">
+                            <a:xfrm>
+                              <a:off x="1884948" y="304800"/>
+                              <a:ext cx="1607820" cy="1278890"/>
+                            </a:xfrm>
+                            <a:prstGeom prst="rect">
+                              <a:avLst/>
+                            </a:prstGeom>
+                            <a:noFill/>
+                            <a:ln>
+                              <a:noFill/>
+                            </a:ln>
+                            <a:extLst>
+                              <a:ext uri="{53640926-AAD7-44D8-BBD7-CCE9431645EC}">
+                                <a14:shadowObscured xmlns:a14="http://schemas.microsoft.com/office/drawing/2010/main"/>
+                              </a:ext>
+                            </a:extLst>
+                          </pic:spPr>
+                        </pic:pic>
+                        <pic:pic xmlns:pic="http://schemas.openxmlformats.org/drawingml/2006/picture">
+                          <pic:nvPicPr>
+                            <pic:cNvPr id="3" name="Picture 3" descr="Client Icon | Scrap Iconset | Hopstarter"/>
+                            <pic:cNvPicPr>
+                              <a:picLocks noChangeAspect="1"/>
+                            </pic:cNvPicPr>
+                          </pic:nvPicPr>
+                          <pic:blipFill>
+                            <a:blip r:embed="rId14" cstate="print">
+                              <a:extLst>
+                                <a:ext uri="{28A0092B-C50C-407E-A947-70E740481C1C}">
+                                  <a14:useLocalDpi xmlns:a14="http://schemas.microsoft.com/office/drawing/2010/main" val="0"/>
+                                </a:ext>
+                              </a:extLst>
+                            </a:blip>
+                            <a:srcRect/>
+                            <a:stretch>
+                              <a:fillRect/>
+                            </a:stretch>
+                          </pic:blipFill>
+                          <pic:spPr bwMode="auto">
+                            <a:xfrm>
+                              <a:off x="5149516" y="2606842"/>
+                              <a:ext cx="891540" cy="891540"/>
+                            </a:xfrm>
+                            <a:prstGeom prst="rect">
+                              <a:avLst/>
+                            </a:prstGeom>
+                            <a:noFill/>
+                            <a:ln>
+                              <a:noFill/>
+                            </a:ln>
+                          </pic:spPr>
+                        </pic:pic>
+                        <wps:wsp>
+                          <wps:cNvPr id="217" name="Text Box 2"/>
+                          <wps:cNvSpPr txBox="1">
+                            <a:spLocks noChangeArrowheads="1"/>
+                          </wps:cNvSpPr>
+                          <wps:spPr bwMode="auto">
+                            <a:xfrm>
+                              <a:off x="5334000" y="3561347"/>
+                              <a:ext cx="525780" cy="297180"/>
+                            </a:xfrm>
+                            <a:prstGeom prst="rect">
+                              <a:avLst/>
+                            </a:prstGeom>
+                            <a:solidFill>
+                              <a:srgbClr val="FFFFFF"/>
+                            </a:solidFill>
+                            <a:ln w="9525">
+                              <a:solidFill>
+                                <a:srgbClr val="000000"/>
+                              </a:solidFill>
+                              <a:miter lim="800000"/>
+                              <a:headEnd/>
+                              <a:tailEnd/>
+                            </a:ln>
+                          </wps:spPr>
+                          <wps:txbx>
+                            <w:txbxContent>
+                              <w:p>
+                                <w:r>
+                                  <w:t>Client</w:t>
+                                </w:r>
+                              </w:p>
+                            </w:txbxContent>
+                          </wps:txbx>
+                          <wps:bodyPr rot="0" vert="horz" wrap="square" lIns="91440" tIns="45720" rIns="91440" bIns="45720" anchor="t" anchorCtr="0">
+                            <a:noAutofit/>
+                          </wps:bodyPr>
+                        </wps:wsp>
+                        <wps:wsp>
+                          <wps:cNvPr id="4" name="Text Box 2"/>
+                          <wps:cNvSpPr txBox="1">
+                            <a:spLocks noChangeArrowheads="1"/>
+                          </wps:cNvSpPr>
+                          <wps:spPr bwMode="auto">
+                            <a:xfrm>
+                              <a:off x="4997116" y="168442"/>
+                              <a:ext cx="769620" cy="243840"/>
+                            </a:xfrm>
+                            <a:prstGeom prst="rect">
+                              <a:avLst/>
+                            </a:prstGeom>
+                            <a:solidFill>
+                              <a:srgbClr val="FFFFFF"/>
+                            </a:solidFill>
+                            <a:ln w="9525">
+                              <a:solidFill>
+                                <a:srgbClr val="000000"/>
+                              </a:solidFill>
+                              <a:miter lim="800000"/>
+                              <a:headEnd/>
+                              <a:tailEnd/>
+                            </a:ln>
+                          </wps:spPr>
+                          <wps:txbx>
+                            <w:txbxContent>
+                              <w:p>
+                                <w:r>
+                                  <w:t>Front-End</w:t>
+                                </w:r>
+                              </w:p>
+                            </w:txbxContent>
+                          </wps:txbx>
+                          <wps:bodyPr rot="0" vert="horz" wrap="square" lIns="91440" tIns="45720" rIns="91440" bIns="45720" anchor="t" anchorCtr="0">
+                            <a:noAutofit/>
+                          </wps:bodyPr>
+                        </wps:wsp>
+                        <wps:wsp>
+                          <wps:cNvPr id="6" name="Arrow: Right 6"/>
+                          <wps:cNvSpPr/>
+                          <wps:spPr>
+                            <a:xfrm>
+                              <a:off x="3625516" y="588544"/>
+                              <a:ext cx="706582" cy="83127"/>
+                            </a:xfrm>
+                            <a:prstGeom prst="rightArrow">
+                              <a:avLst/>
+                            </a:prstGeom>
+                            <a:noFill/>
+                            <a:ln>
+                              <a:solidFill>
+                                <a:schemeClr val="tx1"/>
+                              </a:solidFill>
+                            </a:ln>
+                          </wps:spPr>
+                          <wps:style>
+                            <a:lnRef idx="2">
+                              <a:schemeClr val="accent1">
+                                <a:shade val="50000"/>
+                              </a:schemeClr>
+                            </a:lnRef>
+                            <a:fillRef idx="1">
+                              <a:schemeClr val="accent1"/>
+                            </a:fillRef>
+                            <a:effectRef idx="0">
+                              <a:schemeClr val="accent1"/>
+                            </a:effectRef>
+                            <a:fontRef idx="minor">
+                              <a:schemeClr val="lt1"/>
+                            </a:fontRef>
+                          </wps:style>
+                          <wps:bodyPr rot="0" spcFirstLastPara="0" vertOverflow="overflow" horzOverflow="overflow" vert="horz" wrap="square" lIns="91440" tIns="45720" rIns="91440" bIns="45720" numCol="1" spcCol="0" rtlCol="0" fromWordArt="0" anchor="ctr" anchorCtr="0" forceAA="0" compatLnSpc="1">
+                            <a:prstTxWarp prst="textNoShape">
+                              <a:avLst/>
+                            </a:prstTxWarp>
+                            <a:noAutofit/>
+                          </wps:bodyPr>
+                        </wps:wsp>
+                        <wps:wsp>
+                          <wps:cNvPr id="7" name="Arrow: Right 7"/>
+                          <wps:cNvSpPr/>
+                          <wps:spPr>
+                            <a:xfrm rot="10800000">
+                              <a:off x="3628524" y="1334502"/>
+                              <a:ext cx="706582" cy="83127"/>
+                            </a:xfrm>
+                            <a:prstGeom prst="rightArrow">
+                              <a:avLst/>
+                            </a:prstGeom>
+                            <a:noFill/>
+                            <a:ln>
+                              <a:solidFill>
+                                <a:schemeClr val="tx1"/>
+                              </a:solidFill>
+                            </a:ln>
+                          </wps:spPr>
+                          <wps:style>
+                            <a:lnRef idx="2">
+                              <a:schemeClr val="accent1">
+                                <a:shade val="50000"/>
+                              </a:schemeClr>
+                            </a:lnRef>
+                            <a:fillRef idx="1">
+                              <a:schemeClr val="accent1"/>
+                            </a:fillRef>
+                            <a:effectRef idx="0">
+                              <a:schemeClr val="accent1"/>
+                            </a:effectRef>
+                            <a:fontRef idx="minor">
+                              <a:schemeClr val="lt1"/>
+                            </a:fontRef>
+                          </wps:style>
+                          <wps:bodyPr rot="0" spcFirstLastPara="0" vertOverflow="overflow" horzOverflow="overflow" vert="horz" wrap="square" lIns="91440" tIns="45720" rIns="91440" bIns="45720" numCol="1" spcCol="0" rtlCol="0" fromWordArt="0" anchor="ctr" anchorCtr="0" forceAA="0" compatLnSpc="1">
+                            <a:prstTxWarp prst="textNoShape">
+                              <a:avLst/>
+                            </a:prstTxWarp>
+                            <a:noAutofit/>
+                          </wps:bodyPr>
+                        </wps:wsp>
+                        <wps:wsp>
+                          <wps:cNvPr id="9" name="Arrow: Up 9"/>
+                          <wps:cNvSpPr/>
+                          <wps:spPr>
+                            <a:xfrm>
+                              <a:off x="5521492" y="1615239"/>
+                              <a:ext cx="54684" cy="904949"/>
+                            </a:xfrm>
+                            <a:prstGeom prst="upArrow">
+                              <a:avLst/>
+                            </a:prstGeom>
+                            <a:noFill/>
+                            <a:ln>
+                              <a:solidFill>
+                                <a:schemeClr val="tx1"/>
+                              </a:solidFill>
+                            </a:ln>
+                          </wps:spPr>
+                          <wps:style>
+                            <a:lnRef idx="2">
+                              <a:schemeClr val="accent1">
+                                <a:shade val="50000"/>
+                              </a:schemeClr>
+                            </a:lnRef>
+                            <a:fillRef idx="1">
+                              <a:schemeClr val="accent1"/>
+                            </a:fillRef>
+                            <a:effectRef idx="0">
+                              <a:schemeClr val="accent1"/>
+                            </a:effectRef>
+                            <a:fontRef idx="minor">
+                              <a:schemeClr val="lt1"/>
+                            </a:fontRef>
+                          </wps:style>
+                          <wps:bodyPr rot="0" spcFirstLastPara="0" vertOverflow="overflow" horzOverflow="overflow" vert="horz" wrap="square" lIns="91440" tIns="45720" rIns="91440" bIns="45720" numCol="1" spcCol="0" rtlCol="0" fromWordArt="0" anchor="ctr" anchorCtr="0" forceAA="0" compatLnSpc="1">
+                            <a:prstTxWarp prst="textNoShape">
+                              <a:avLst/>
+                            </a:prstTxWarp>
+                            <a:noAutofit/>
+                          </wps:bodyPr>
+                        </wps:wsp>
+                        <pic:pic xmlns:pic="http://schemas.openxmlformats.org/drawingml/2006/picture">
+                          <pic:nvPicPr>
+                            <pic:cNvPr id="10" name="Picture 10" descr="SQLite - Wikipedia"/>
+                            <pic:cNvPicPr>
+                              <a:picLocks noChangeAspect="1"/>
+                            </pic:cNvPicPr>
+                          </pic:nvPicPr>
+                          <pic:blipFill rotWithShape="1">
+                            <a:blip r:embed="rId15" cstate="print">
+                              <a:extLst>
+                                <a:ext uri="{28A0092B-C50C-407E-A947-70E740481C1C}">
+                                  <a14:useLocalDpi xmlns:a14="http://schemas.microsoft.com/office/drawing/2010/main" val="0"/>
+                                </a:ext>
+                              </a:extLst>
+                            </a:blip>
+                            <a:srcRect t="4095" r="1641"/>
+                            <a:stretch/>
+                          </pic:blipFill>
+                          <pic:spPr bwMode="auto">
+                            <a:xfrm>
+                              <a:off x="112295" y="778042"/>
+                              <a:ext cx="1200150" cy="657225"/>
+                            </a:xfrm>
+                            <a:prstGeom prst="rect">
+                              <a:avLst/>
+                            </a:prstGeom>
+                            <a:noFill/>
+                            <a:ln>
+                              <a:noFill/>
+                            </a:ln>
+                            <a:extLst>
+                              <a:ext uri="{53640926-AAD7-44D8-BBD7-CCE9431645EC}">
+                                <a14:shadowObscured xmlns:a14="http://schemas.microsoft.com/office/drawing/2010/main"/>
+                              </a:ext>
+                            </a:extLst>
+                          </pic:spPr>
+                        </pic:pic>
+                        <wps:wsp>
+                          <wps:cNvPr id="11" name="Arrow: Right 11"/>
+                          <wps:cNvSpPr/>
+                          <wps:spPr>
+                            <a:xfrm rot="10800000">
+                              <a:off x="1390650" y="1182102"/>
+                              <a:ext cx="466905" cy="83127"/>
+                            </a:xfrm>
+                            <a:prstGeom prst="rightArrow">
+                              <a:avLst/>
+                            </a:prstGeom>
+                            <a:noFill/>
+                            <a:ln>
+                              <a:solidFill>
+                                <a:schemeClr val="tx1"/>
+                              </a:solidFill>
+                            </a:ln>
+                          </wps:spPr>
+                          <wps:style>
+                            <a:lnRef idx="2">
+                              <a:schemeClr val="accent1">
+                                <a:shade val="50000"/>
+                              </a:schemeClr>
+                            </a:lnRef>
+                            <a:fillRef idx="1">
+                              <a:schemeClr val="accent1"/>
+                            </a:fillRef>
+                            <a:effectRef idx="0">
+                              <a:schemeClr val="accent1"/>
+                            </a:effectRef>
+                            <a:fontRef idx="minor">
+                              <a:schemeClr val="lt1"/>
+                            </a:fontRef>
+                          </wps:style>
+                          <wps:bodyPr rot="0" spcFirstLastPara="0" vertOverflow="overflow" horzOverflow="overflow" vert="horz" wrap="square" lIns="91440" tIns="45720" rIns="91440" bIns="45720" numCol="1" spcCol="0" rtlCol="0" fromWordArt="0" anchor="ctr" anchorCtr="0" forceAA="0" compatLnSpc="1">
+                            <a:prstTxWarp prst="textNoShape">
+                              <a:avLst/>
+                            </a:prstTxWarp>
+                            <a:noAutofit/>
+                          </wps:bodyPr>
+                        </wps:wsp>
+                        <wps:wsp>
+                          <wps:cNvPr id="12" name="Arrow: Right 12"/>
+                          <wps:cNvSpPr/>
+                          <wps:spPr>
+                            <a:xfrm rot="10800000" flipH="1">
+                              <a:off x="1403684" y="1029702"/>
+                              <a:ext cx="453710" cy="83127"/>
+                            </a:xfrm>
+                            <a:prstGeom prst="rightArrow">
+                              <a:avLst/>
+                            </a:prstGeom>
+                            <a:noFill/>
+                            <a:ln>
+                              <a:solidFill>
+                                <a:schemeClr val="tx1"/>
+                              </a:solidFill>
+                            </a:ln>
+                          </wps:spPr>
+                          <wps:style>
+                            <a:lnRef idx="2">
+                              <a:schemeClr val="accent1">
+                                <a:shade val="50000"/>
+                              </a:schemeClr>
+                            </a:lnRef>
+                            <a:fillRef idx="1">
+                              <a:schemeClr val="accent1"/>
+                            </a:fillRef>
+                            <a:effectRef idx="0">
+                              <a:schemeClr val="accent1"/>
+                            </a:effectRef>
+                            <a:fontRef idx="minor">
+                              <a:schemeClr val="lt1"/>
+                            </a:fontRef>
+                          </wps:style>
+                          <wps:bodyPr rot="0" spcFirstLastPara="0" vertOverflow="overflow" horzOverflow="overflow" vert="horz" wrap="square" lIns="91440" tIns="45720" rIns="91440" bIns="45720" numCol="1" spcCol="0" rtlCol="0" fromWordArt="0" anchor="ctr" anchorCtr="0" forceAA="0" compatLnSpc="1">
+                            <a:prstTxWarp prst="textNoShape">
+                              <a:avLst/>
+                            </a:prstTxWarp>
+                            <a:noAutofit/>
+                          </wps:bodyPr>
+                        </wps:wsp>
+                        <pic:pic xmlns:pic="http://schemas.openxmlformats.org/drawingml/2006/picture">
+                          <pic:nvPicPr>
+                            <pic:cNvPr id="13" name="Picture 13" descr="Icon Python #198135 - Free Icons Library"/>
+                            <pic:cNvPicPr>
+                              <a:picLocks noChangeAspect="1"/>
+                            </pic:cNvPicPr>
+                          </pic:nvPicPr>
+                          <pic:blipFill rotWithShape="1">
+                            <a:blip r:embed="rId16" cstate="print">
+                              <a:extLst>
+                                <a:ext uri="{28A0092B-C50C-407E-A947-70E740481C1C}">
+                                  <a14:useLocalDpi xmlns:a14="http://schemas.microsoft.com/office/drawing/2010/main" val="0"/>
+                                </a:ext>
+                              </a:extLst>
+                            </a:blip>
+                            <a:srcRect l="-329" t="12829" r="-4" b="9202"/>
+                            <a:stretch/>
+                          </pic:blipFill>
+                          <pic:spPr bwMode="auto">
+                            <a:xfrm>
+                              <a:off x="2398295" y="2109537"/>
+                              <a:ext cx="1130935" cy="878840"/>
+                            </a:xfrm>
+                            <a:prstGeom prst="rect">
+                              <a:avLst/>
+                            </a:prstGeom>
+                            <a:noFill/>
+                            <a:ln>
+                              <a:noFill/>
+                            </a:ln>
+                            <a:extLst>
+                              <a:ext uri="{53640926-AAD7-44D8-BBD7-CCE9431645EC}">
+                                <a14:shadowObscured xmlns:a14="http://schemas.microsoft.com/office/drawing/2010/main"/>
+                              </a:ext>
+                            </a:extLst>
+                          </pic:spPr>
+                        </pic:pic>
+                        <pic:pic xmlns:pic="http://schemas.openxmlformats.org/drawingml/2006/picture">
+                          <pic:nvPicPr>
+                            <pic:cNvPr id="15" name="Picture 15" descr="scikit-allel/README.rst at master · cggh/scikit-allel · GitHub"/>
+                            <pic:cNvPicPr>
+                              <a:picLocks noChangeAspect="1"/>
+                            </pic:cNvPicPr>
+                          </pic:nvPicPr>
+                          <pic:blipFill>
+                            <a:blip r:embed="rId17" cstate="print">
+                              <a:extLst>
+                                <a:ext uri="{28A0092B-C50C-407E-A947-70E740481C1C}">
+                                  <a14:useLocalDpi xmlns:a14="http://schemas.microsoft.com/office/drawing/2010/main" val="0"/>
+                                </a:ext>
+                              </a:extLst>
+                            </a:blip>
+                            <a:srcRect/>
+                            <a:stretch>
+                              <a:fillRect/>
+                            </a:stretch>
+                          </pic:blipFill>
+                          <pic:spPr bwMode="auto">
+                            <a:xfrm>
+                              <a:off x="2462463" y="3096126"/>
+                              <a:ext cx="1086485" cy="625475"/>
+                            </a:xfrm>
+                            <a:prstGeom prst="rect">
+                              <a:avLst/>
+                            </a:prstGeom>
+                            <a:noFill/>
+                            <a:ln>
+                              <a:noFill/>
+                            </a:ln>
+                          </pic:spPr>
+                        </pic:pic>
+                        <pic:pic xmlns:pic="http://schemas.openxmlformats.org/drawingml/2006/picture">
+                          <pic:nvPicPr>
+                            <pic:cNvPr id="16" name="Picture 16" descr="Logo&#10;&#10;Description automatically generated"/>
+                            <pic:cNvPicPr>
+                              <a:picLocks noChangeAspect="1"/>
+                            </pic:cNvPicPr>
+                          </pic:nvPicPr>
+                          <pic:blipFill rotWithShape="1">
+                            <a:blip r:embed="rId18" cstate="print">
+                              <a:extLst>
+                                <a:ext uri="{28A0092B-C50C-407E-A947-70E740481C1C}">
+                                  <a14:useLocalDpi xmlns:a14="http://schemas.microsoft.com/office/drawing/2010/main" val="0"/>
+                                </a:ext>
+                              </a:extLst>
+                            </a:blip>
+                            <a:srcRect r="1674" b="4191"/>
+                            <a:stretch/>
+                          </pic:blipFill>
+                          <pic:spPr bwMode="auto">
+                            <a:xfrm>
+                              <a:off x="2310063" y="3890210"/>
+                              <a:ext cx="1486535" cy="288290"/>
+                            </a:xfrm>
+                            <a:prstGeom prst="rect">
+                              <a:avLst/>
+                            </a:prstGeom>
+                            <a:noFill/>
+                            <a:ln>
+                              <a:noFill/>
+                            </a:ln>
+                            <a:extLst>
+                              <a:ext uri="{53640926-AAD7-44D8-BBD7-CCE9431645EC}">
+                                <a14:shadowObscured xmlns:a14="http://schemas.microsoft.com/office/drawing/2010/main"/>
+                              </a:ext>
+                            </a:extLst>
+                          </pic:spPr>
+                        </pic:pic>
+                        <pic:pic xmlns:pic="http://schemas.openxmlformats.org/drawingml/2006/picture">
+                          <pic:nvPicPr>
+                            <pic:cNvPr id="17" name="Picture 17" descr="Icon&#10;&#10;Description automatically generated"/>
+                            <pic:cNvPicPr>
+                              <a:picLocks noChangeAspect="1"/>
+                            </pic:cNvPicPr>
+                          </pic:nvPicPr>
+                          <pic:blipFill rotWithShape="1">
+                            <a:blip r:embed="rId19" cstate="print">
+                              <a:extLst>
+                                <a:ext uri="{28A0092B-C50C-407E-A947-70E740481C1C}">
+                                  <a14:useLocalDpi xmlns:a14="http://schemas.microsoft.com/office/drawing/2010/main" val="0"/>
+                                </a:ext>
+                              </a:extLst>
+                            </a:blip>
+                            <a:srcRect t="-1107" b="1107"/>
+                            <a:stretch/>
+                          </pic:blipFill>
+                          <pic:spPr bwMode="auto">
+                            <a:xfrm>
+                              <a:off x="0" y="4716379"/>
+                              <a:ext cx="826135" cy="853440"/>
+                            </a:xfrm>
+                            <a:prstGeom prst="rect">
+                              <a:avLst/>
+                            </a:prstGeom>
+                            <a:noFill/>
+                            <a:ln>
+                              <a:noFill/>
+                            </a:ln>
+                            <a:extLst>
+                              <a:ext uri="{53640926-AAD7-44D8-BBD7-CCE9431645EC}">
+                                <a14:shadowObscured xmlns:a14="http://schemas.microsoft.com/office/drawing/2010/main"/>
+                              </a:ext>
+                            </a:extLst>
+                          </pic:spPr>
+                        </pic:pic>
+                        <wps:wsp>
+                          <wps:cNvPr id="18" name="Text Box 2"/>
+                          <wps:cNvSpPr txBox="1">
+                            <a:spLocks noChangeArrowheads="1"/>
+                          </wps:cNvSpPr>
+                          <wps:spPr bwMode="auto">
+                            <a:xfrm>
+                              <a:off x="2590800" y="0"/>
+                              <a:ext cx="769620" cy="243840"/>
+                            </a:xfrm>
+                            <a:prstGeom prst="rect">
+                              <a:avLst/>
+                            </a:prstGeom>
+                            <a:solidFill>
+                              <a:srgbClr val="FFFFFF"/>
+                            </a:solidFill>
+                            <a:ln w="9525">
+                              <a:solidFill>
+                                <a:srgbClr val="000000"/>
+                              </a:solidFill>
+                              <a:miter lim="800000"/>
+                              <a:headEnd/>
+                              <a:tailEnd/>
+                            </a:ln>
+                          </wps:spPr>
+                          <wps:txbx>
+                            <w:txbxContent>
+                              <w:p>
+                                <w:r>
+                                  <w:t>Back</w:t>
+                                </w:r>
+                                <w:r>
+                                  <w:t>-End</w:t>
+                                </w:r>
+                              </w:p>
+                            </w:txbxContent>
+                          </wps:txbx>
+                          <wps:bodyPr rot="0" vert="horz" wrap="square" lIns="91440" tIns="45720" rIns="91440" bIns="45720" anchor="t" anchorCtr="0">
+                            <a:noAutofit/>
+                          </wps:bodyPr>
+                        </wps:wsp>
+                        <wps:wsp>
+                          <wps:cNvPr id="19" name="Text Box 2"/>
+                          <wps:cNvSpPr txBox="1">
+                            <a:spLocks noChangeArrowheads="1"/>
+                          </wps:cNvSpPr>
+                          <wps:spPr bwMode="auto">
+                            <a:xfrm>
+                              <a:off x="248653" y="1459831"/>
+                              <a:ext cx="745490" cy="232410"/>
+                            </a:xfrm>
+                            <a:prstGeom prst="rect">
+                              <a:avLst/>
+                            </a:prstGeom>
+                            <a:solidFill>
+                              <a:srgbClr val="FFFFFF"/>
+                            </a:solidFill>
+                            <a:ln w="9525">
+                              <a:solidFill>
+                                <a:srgbClr val="000000"/>
+                              </a:solidFill>
+                              <a:miter lim="800000"/>
+                              <a:headEnd/>
+                              <a:tailEnd/>
+                            </a:ln>
+                          </wps:spPr>
+                          <wps:txbx>
+                            <w:txbxContent>
+                              <w:p>
+                                <w:r>
+                                  <w:t>Database</w:t>
+                                </w:r>
+                              </w:p>
+                            </w:txbxContent>
+                          </wps:txbx>
+                          <wps:bodyPr rot="0" vert="horz" wrap="square" lIns="91440" tIns="45720" rIns="91440" bIns="45720" anchor="t" anchorCtr="0">
+                            <a:noAutofit/>
+                          </wps:bodyPr>
+                        </wps:wsp>
+                        <wps:wsp>
+                          <wps:cNvPr id="20" name="Arrow: Up 20"/>
+                          <wps:cNvSpPr/>
+                          <wps:spPr>
+                            <a:xfrm>
+                              <a:off x="2914650" y="1647323"/>
+                              <a:ext cx="109287" cy="430129"/>
+                            </a:xfrm>
+                            <a:prstGeom prst="upArrow">
+                              <a:avLst/>
+                            </a:prstGeom>
+                            <a:noFill/>
+                            <a:ln>
+                              <a:solidFill>
+                                <a:schemeClr val="tx1"/>
+                              </a:solidFill>
+                            </a:ln>
+                          </wps:spPr>
+                          <wps:style>
+                            <a:lnRef idx="2">
+                              <a:schemeClr val="accent1">
+                                <a:shade val="50000"/>
+                              </a:schemeClr>
+                            </a:lnRef>
+                            <a:fillRef idx="1">
+                              <a:schemeClr val="accent1"/>
+                            </a:fillRef>
+                            <a:effectRef idx="0">
+                              <a:schemeClr val="accent1"/>
+                            </a:effectRef>
+                            <a:fontRef idx="minor">
+                              <a:schemeClr val="lt1"/>
+                            </a:fontRef>
+                          </wps:style>
+                          <wps:bodyPr rot="0" spcFirstLastPara="0" vertOverflow="overflow" horzOverflow="overflow" vert="horz" wrap="square" lIns="91440" tIns="45720" rIns="91440" bIns="45720" numCol="1" spcCol="0" rtlCol="0" fromWordArt="0" anchor="ctr" anchorCtr="0" forceAA="0" compatLnSpc="1">
+                            <a:prstTxWarp prst="textNoShape">
+                              <a:avLst/>
+                            </a:prstTxWarp>
+                            <a:noAutofit/>
+                          </wps:bodyPr>
+                        </wps:wsp>
+                        <wps:wsp>
+                          <wps:cNvPr id="21" name="Arrow: Bent 21"/>
+                          <wps:cNvSpPr/>
+                          <wps:spPr>
+                            <a:xfrm flipV="1">
+                              <a:off x="633663" y="1764631"/>
+                              <a:ext cx="1154430" cy="1226820"/>
+                            </a:xfrm>
+                            <a:prstGeom prst="bentArrow">
+                              <a:avLst>
+                                <a:gd name="adj1" fmla="val 4338"/>
+                                <a:gd name="adj2" fmla="val 8235"/>
+                                <a:gd name="adj3" fmla="val 8476"/>
+                                <a:gd name="adj4" fmla="val 56257"/>
+                              </a:avLst>
+                            </a:prstGeom>
+                            <a:solidFill>
+                              <a:schemeClr val="bg1"/>
+                            </a:solidFill>
+                            <a:ln>
+                              <a:solidFill>
+                                <a:schemeClr val="tx1"/>
+                              </a:solidFill>
+                            </a:ln>
+                          </wps:spPr>
+                          <wps:style>
+                            <a:lnRef idx="2">
+                              <a:schemeClr val="accent1">
+                                <a:shade val="50000"/>
+                              </a:schemeClr>
+                            </a:lnRef>
+                            <a:fillRef idx="1">
+                              <a:schemeClr val="accent1"/>
+                            </a:fillRef>
+                            <a:effectRef idx="0">
+                              <a:schemeClr val="accent1"/>
+                            </a:effectRef>
+                            <a:fontRef idx="minor">
+                              <a:schemeClr val="lt1"/>
+                            </a:fontRef>
+                          </wps:style>
+                          <wps:bodyPr rot="0" spcFirstLastPara="0" vertOverflow="overflow" horzOverflow="overflow" vert="horz" wrap="square" lIns="91440" tIns="45720" rIns="91440" bIns="45720" numCol="1" spcCol="0" rtlCol="0" fromWordArt="0" anchor="ctr" anchorCtr="0" forceAA="0" compatLnSpc="1">
+                            <a:prstTxWarp prst="textNoShape">
+                              <a:avLst/>
+                            </a:prstTxWarp>
+                            <a:noAutofit/>
+                          </wps:bodyPr>
+                        </wps:wsp>
+                        <pic:pic xmlns:pic="http://schemas.openxmlformats.org/drawingml/2006/picture">
+                          <pic:nvPicPr>
+                            <pic:cNvPr id="23" name="Picture 23" descr="PyTest Automated Testing with Playwright"/>
+                            <pic:cNvPicPr>
+                              <a:picLocks noChangeAspect="1"/>
+                            </pic:cNvPicPr>
+                          </pic:nvPicPr>
+                          <pic:blipFill rotWithShape="1">
+                            <a:blip r:embed="rId20" cstate="print">
+                              <a:extLst>
+                                <a:ext uri="{28A0092B-C50C-407E-A947-70E740481C1C}">
+                                  <a14:useLocalDpi xmlns:a14="http://schemas.microsoft.com/office/drawing/2010/main" val="0"/>
+                                </a:ext>
+                              </a:extLst>
+                            </a:blip>
+                            <a:srcRect l="11619" t="29253" r="8475" b="29495"/>
+                            <a:stretch/>
+                          </pic:blipFill>
+                          <pic:spPr bwMode="auto">
+                            <a:xfrm>
+                              <a:off x="112295" y="5566610"/>
+                              <a:ext cx="1716405" cy="457200"/>
+                            </a:xfrm>
+                            <a:prstGeom prst="rect">
+                              <a:avLst/>
+                            </a:prstGeom>
+                            <a:noFill/>
+                            <a:ln>
+                              <a:noFill/>
+                            </a:ln>
+                            <a:extLst>
+                              <a:ext uri="{53640926-AAD7-44D8-BBD7-CCE9431645EC}">
+                                <a14:shadowObscured xmlns:a14="http://schemas.microsoft.com/office/drawing/2010/main"/>
+                              </a:ext>
+                            </a:extLst>
+                          </pic:spPr>
+                        </pic:pic>
+                        <pic:pic xmlns:pic="http://schemas.openxmlformats.org/drawingml/2006/picture">
+                          <pic:nvPicPr>
+                            <pic:cNvPr id="24" name="Picture 24" descr="Using Flask-WTForms With Flask-Bootstrap - YouTube"/>
+                            <pic:cNvPicPr>
+                              <a:picLocks noChangeAspect="1"/>
+                            </pic:cNvPicPr>
+                          </pic:nvPicPr>
+                          <pic:blipFill>
+                            <a:blip r:embed="rId21" cstate="print">
+                              <a:extLst>
+                                <a:ext uri="{28A0092B-C50C-407E-A947-70E740481C1C}">
+                                  <a14:useLocalDpi xmlns:a14="http://schemas.microsoft.com/office/drawing/2010/main" val="0"/>
+                                </a:ext>
+                              </a:extLst>
+                            </a:blip>
+                            <a:srcRect/>
+                            <a:stretch>
+                              <a:fillRect/>
+                            </a:stretch>
+                          </pic:blipFill>
+                          <pic:spPr bwMode="auto">
+                            <a:xfrm>
+                              <a:off x="184484" y="6104021"/>
+                              <a:ext cx="1611630" cy="929640"/>
+                            </a:xfrm>
+                            <a:prstGeom prst="rect">
+                              <a:avLst/>
+                            </a:prstGeom>
+                            <a:noFill/>
+                            <a:ln>
+                              <a:noFill/>
+                            </a:ln>
+                          </pic:spPr>
+                        </pic:pic>
+                        <pic:pic xmlns:pic="http://schemas.openxmlformats.org/drawingml/2006/picture">
+                          <pic:nvPicPr>
+                            <pic:cNvPr id="25" name="Picture 25" descr="The International Sample Genome Resource (IGSR) · GitHub"/>
+                            <pic:cNvPicPr>
+                              <a:picLocks noChangeAspect="1"/>
+                            </pic:cNvPicPr>
+                          </pic:nvPicPr>
+                          <pic:blipFill>
+                            <a:blip r:embed="rId22" cstate="print">
+                              <a:extLst>
+                                <a:ext uri="{28A0092B-C50C-407E-A947-70E740481C1C}">
+                                  <a14:useLocalDpi xmlns:a14="http://schemas.microsoft.com/office/drawing/2010/main" val="0"/>
+                                </a:ext>
+                              </a:extLst>
+                            </a:blip>
+                            <a:srcRect/>
+                            <a:stretch>
+                              <a:fillRect/>
+                            </a:stretch>
+                          </pic:blipFill>
+                          <pic:spPr bwMode="auto">
+                            <a:xfrm>
+                              <a:off x="1010653" y="4660231"/>
+                              <a:ext cx="905510" cy="905510"/>
+                            </a:xfrm>
+                            <a:prstGeom prst="rect">
+                              <a:avLst/>
+                            </a:prstGeom>
+                            <a:noFill/>
+                            <a:ln>
+                              <a:noFill/>
+                            </a:ln>
+                          </pic:spPr>
+                        </pic:pic>
+                        <wps:wsp>
+                          <wps:cNvPr id="26" name="Text Box 2"/>
+                          <wps:cNvSpPr txBox="1">
+                            <a:spLocks noChangeArrowheads="1"/>
+                          </wps:cNvSpPr>
+                          <wps:spPr bwMode="auto">
+                            <a:xfrm>
+                              <a:off x="3601453" y="858252"/>
+                              <a:ext cx="785495" cy="267335"/>
+                            </a:xfrm>
+                            <a:prstGeom prst="rect">
+                              <a:avLst/>
+                            </a:prstGeom>
+                            <a:solidFill>
+                              <a:srgbClr val="FFFFFF"/>
+                            </a:solidFill>
+                            <a:ln w="9525">
+                              <a:solidFill>
+                                <a:srgbClr val="000000"/>
+                              </a:solidFill>
+                              <a:miter lim="800000"/>
+                              <a:headEnd/>
+                              <a:tailEnd/>
+                            </a:ln>
+                          </wps:spPr>
+                          <wps:txbx>
+                            <w:txbxContent>
+                              <w:p>
+                                <w:r>
+                                  <w:t>GET/POST</w:t>
+                                </w:r>
+                              </w:p>
+                            </w:txbxContent>
+                          </wps:txbx>
+                          <wps:bodyPr rot="0" vert="horz" wrap="square" lIns="91440" tIns="45720" rIns="91440" bIns="45720" anchor="t" anchorCtr="0">
+                            <a:noAutofit/>
+                          </wps:bodyPr>
+                        </wps:wsp>
+                      </wpg:grpSp>
+                      <pic:pic xmlns:pic="http://schemas.openxmlformats.org/drawingml/2006/picture">
+                        <pic:nvPicPr>
+                          <pic:cNvPr id="30" name="Picture 30" descr="How to Build Simple RESTful APIs with Python and Flask - DEV Community"/>
+                          <pic:cNvPicPr>
+                            <a:picLocks noChangeAspect="1"/>
+                          </pic:cNvPicPr>
+                        </pic:nvPicPr>
+                        <pic:blipFill>
+                          <a:blip r:embed="rId23" cstate="print">
+                            <a:extLst>
+                              <a:ext uri="{28A0092B-C50C-407E-A947-70E740481C1C}">
+                                <a14:useLocalDpi xmlns:a14="http://schemas.microsoft.com/office/drawing/2010/main" val="0"/>
+                              </a:ext>
+                            </a:extLst>
+                          </a:blip>
+                          <a:srcRect/>
+                          <a:stretch>
+                            <a:fillRect/>
+                          </a:stretch>
+                        </pic:blipFill>
+                        <pic:spPr bwMode="auto">
+                          <a:xfrm>
+                            <a:off x="4010527" y="5550568"/>
+                            <a:ext cx="2029460" cy="994410"/>
+                          </a:xfrm>
+                          <a:prstGeom prst="rect">
+                            <a:avLst/>
+                          </a:prstGeom>
+                          <a:noFill/>
+                          <a:ln>
+                            <a:noFill/>
+                          </a:ln>
+                        </pic:spPr>
+                      </pic:pic>
+                    </wpg:wgp>
+                  </a:graphicData>
+                </a:graphic>
+              </wp:anchor>
+            </w:drawing>
+          </mc:Choice>
+          <mc:Fallback>
+            <w:pict>
+              <v:group w14:anchorId="0128BCDC" id="Group 31" o:spid="_x0000_s1026" style="position:absolute;left:0;text-align:left;margin-left:-8.85pt;margin-top:66.35pt;width:491.8pt;height:553.85pt;z-index:251692032" coordsize="62458,70336" o:gfxdata="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">
+                <v:group id="Group 29" o:spid="_x0000_s1027" style="position:absolute;width:62458;height:70336" coordsize="62458,70336" o:gfxdata="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">
+                  <v:shapetype id="_x0000_t75" coordsize="21600,21600" o:spt="75" o:preferrelative="t" path="m@4@5l@4@11@9@11@9@5xe" filled="f" stroked="f">
+                    <v:stroke joinstyle="miter"/>
+                    <v:formulas>
+                      <v:f eqn="if lineDrawn pixelLineWidth 0"/>
+                      <v:f eqn="sum @0 1 0"/>
+                      <v:f eqn="sum 0 0 @1"/>
+                      <v:f eqn="prod @2 1 2"/>
+                      <v:f eqn="prod @3 21600 pixelWidth"/>
+                      <v:f eqn="prod @3 21600 pixelHeight"/>
+                      <v:f eqn="sum @0 0 1"/>
+                      <v:f eqn="prod @6 1 2"/>
+                      <v:f eqn="prod @7 21600 pixelWidth"/>
+                      <v:f eqn="sum @8 21600 0"/>
+                      <v:f eqn="prod @7 21600 pixelHeight"/>
+                      <v:f eqn="sum @10 21600 0"/>
+                    </v:formulas>
+                    <v:path o:extrusionok="f" gradientshapeok="t" o:connecttype="rect"/>
+                    <o:lock v:ext="edit" aspectratio="t"/>
+                  </v:shapetype>
+                  <v:shape id="Picture 2" o:spid="_x0000_s1028" type="#_x0000_t75" alt="Guide on Creating Browser Compatible HTML and CSS" style="position:absolute;left:45078;top:4411;width:17380;height:10439;visibility:visible;mso-wrap-style:square" o:gfxdata="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">
+                    <v:imagedata r:id="rId24" o:title="Guide on Creating Browser Compatible HTML and CSS" croptop="6816f" cropbottom="6466f" cropleft="8548f" cropright="8058f"/>
+                  </v:shape>
+                  <v:shape id="Picture 1" o:spid="_x0000_s1029" type="#_x0000_t75" alt="RESTful API with Python and Flask | by Hasitha Chandula | Analytics Vidhya  | Medium" style="position:absolute;left:18849;top:3048;width:16078;height:12788;visibility:visible;mso-wrap-style:square" o:gfxdata="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">
+                    <v:imagedata r:id="rId25" o:title="RESTful API with Python and Flask | by Hasitha Chandula | Analytics Vidhya  | Medium" croptop="1813f" cropbottom="11583f" cropleft="12547f" cropright="12038f"/>
+                  </v:shape>
+                  <v:shape id="Picture 3" o:spid="_x0000_s1030" type="#_x0000_t75" alt="Client Icon | Scrap Iconset | Hopstarter" style="position:absolute;left:51495;top:26068;width:8915;height:8915;visibility:visible;mso-wrap-style:square" o:gfxdata="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">
+                    <v:imagedata r:id="rId26" o:title="Client Icon | Scrap Iconset | Hopstarter"/>
+                  </v:shape>
+                  <v:shapetype id="_x0000_t202" coordsize="21600,21600" o:spt="202" path="m,l,21600r21600,l21600,xe">
+                    <v:stroke joinstyle="miter"/>
+                    <v:path gradientshapeok="t" o:connecttype="rect"/>
+                  </v:shapetype>
+                  <v:shape id="Text Box 2" o:spid="_x0000_s1031" type="#_x0000_t202" style="position:absolute;left:53340;top:35613;width:5257;height:2972;visibility:visible;mso-wrap-style:square;v-text-anchor:top" o:gfxdata="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">
+                    <v:textbox>
+                      <w:txbxContent>
+                        <w:p>
+                          <w:r>
+                            <w:t>Client</w:t>
+                          </w:r>
+                        </w:p>
+                      </w:txbxContent>
+                    </v:textbox>
+                  </v:shape>
+                  <v:shape id="Text Box 2" o:spid="_x0000_s1032" type="#_x0000_t202" style="position:absolute;left:49971;top:1684;width:7696;height:2438;visibility:visible;mso-wrap-style:square;v-text-anchor:top" o:gfxdata="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">
+                    <v:textbox>
+                      <w:txbxContent>
+                        <w:p>
+                          <w:r>
+                            <w:t>Front-End</w:t>
+                          </w:r>
+                        </w:p>
+                      </w:txbxContent>
+                    </v:textbox>
+                  </v:shape>
+                  <v:shapetype id="_x0000_t13" coordsize="21600,21600" o:spt="13" adj="16200,5400" path="m@0,l@0@1,0@1,0@2@0@2@0,21600,21600,10800xe">
+                    <v:stroke joinstyle="miter"/>
+                    <v:formulas>
+                      <v:f eqn="val #0"/>
+                      <v:f eqn="val #1"/>
+                      <v:f eqn="sum height 0 #1"/>
+                      <v:f eqn="sum 10800 0 #1"/>
+                      <v:f eqn="sum width 0 #0"/>
+                      <v:f eqn="prod @4 @3 10800"/>
+                      <v:f eqn="sum width 0 @5"/>
+                    </v:formulas>
+                    <v:path o:connecttype="custom" o:connectlocs="@0,0;0,10800;@0,21600;21600,10800" o:connectangles="270,180,90,0" textboxrect="0,@1,@6,@2"/>
+                    <v:handles>
+                      <v:h position="#0,#1" xrange="0,21600" yrange="0,10800"/>
+                    </v:handles>
+                  </v:shapetype>
+                  <v:shape id="Arrow: Right 6" o:spid="_x0000_s1033" type="#_x0000_t13" style="position:absolute;left:36255;top:5885;width:7065;height:831;visibility:visible;mso-wrap-style:square;v-text-anchor:middle" o:gfxdata="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" adj="20329" filled="f" strokecolor="black [3213]" strokeweight="1pt"/>
+                  <v:shape id="Arrow: Right 7" o:spid="_x0000_s1034" type="#_x0000_t13" style="position:absolute;left:36285;top:13345;width:7066;height:831;rotation:180;visibility:visible;mso-wrap-style:square;v-text-anchor:middle" o:gfxdata="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" adj="20329" filled="f" strokecolor="black [3213]" strokeweight="1pt"/>
+                  <v:shapetype id="_x0000_t68" coordsize="21600,21600" o:spt="68" adj="5400,5400" path="m0@0l@1@0@1,21600@2,21600@2@0,21600@0,10800,xe">
+                    <v:stroke joinstyle="miter"/>
+                    <v:formulas>
+                      <v:f eqn="val #0"/>
+                      <v:f eqn="val #1"/>
+                      <v:f eqn="sum 21600 0 #1"/>
+                      <v:f eqn="prod #0 #1 10800"/>
+                      <v:f eqn="sum #0 0 @3"/>
+                    </v:formulas>
+                    <v:path o:connecttype="custom" o:connectlocs="10800,0;0,@0;10800,21600;21600,@0" o:connectangles="270,180,90,0" textboxrect="@1,@4,@2,21600"/>
+                    <v:handles>
+                      <v:h position="#1,#0" xrange="0,10800" yrange="0,21600"/>
+                    </v:handles>
+                  </v:shapetype>
+                  <v:shape id="Arrow: Up 9" o:spid="_x0000_s1035" type="#_x0000_t68" style="position:absolute;left:55214;top:16152;width:547;height:9049;visibility:visible;mso-wrap-style:square;v-text-anchor:middle" o:gfxdata="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" adj="653" filled="f" strokecolor="black [3213]" strokeweight="1pt"/>
+                  <v:shape id="Picture 10" o:spid="_x0000_s1036" type="#_x0000_t75" alt="SQLite - Wikipedia" style="position:absolute;left:1122;top:7780;width:12002;height:6572;visibility:visible;mso-wrap-style:square" o:gfxdata="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">
+                    <v:imagedata r:id="rId27" o:title="SQLite - Wikipedia" croptop="2684f" cropright="1075f"/>
+                  </v:shape>
+                  <v:shape id="Arrow: Right 11" o:spid="_x0000_s1037" type="#_x0000_t13" style="position:absolute;left:13906;top:11821;width:4669;height:831;rotation:180;visibility:visible;mso-wrap-style:square;v-text-anchor:middle" o:gfxdata="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" adj="19677" filled="f" strokecolor="black [3213]" strokeweight="1pt"/>
+                  <v:shape id="Arrow: Right 12" o:spid="_x0000_s1038" type="#_x0000_t13" style="position:absolute;left:14036;top:10297;width:4537;height:831;rotation:180;flip:x;visibility:visible;mso-wrap-style:square;v-text-anchor:middle" o:gfxdata="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" adj="19621" filled="f" strokecolor="black [3213]" strokeweight="1pt"/>
+                  <v:shape id="Picture 13" o:spid="_x0000_s1039" type="#_x0000_t75" alt="Icon Python #198135 - Free Icons Library" style="position:absolute;left:23982;top:21095;width:11310;height:8788;visibility:visible;mso-wrap-style:square" o:gfxdata="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">
+                    <v:imagedata r:id="rId28" o:title="Icon Python #198135 - Free Icons Library" croptop="8408f" cropbottom="6031f" cropleft="-216f" cropright="-3f"/>
+                  </v:shape>
+                  <v:shape id="Picture 15" o:spid="_x0000_s1040" type="#_x0000_t75" alt="scikit-allel/README.rst at master · cggh/scikit-allel · GitHub" style="position:absolute;left:24624;top:30961;width:10865;height:6255;visibility:visible;mso-wrap-style:square" o:gfxdata="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">
+                    <v:imagedata r:id="rId29" o:title="scikit-allel · GitHub"/>
+                  </v:shape>
+                  <v:shape id="Picture 16" o:spid="_x0000_s1041" type="#_x0000_t75" alt="Logo&#10;&#10;Description automatically generated" style="position:absolute;left:23100;top:38902;width:14865;height:2883;visibility:visible;mso-wrap-style:square" o:gfxdata="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">
+                    <v:imagedata r:id="rId30" o:title="Logo&#10;&#10;Description automatically generated" cropbottom="2747f" cropright="1097f"/>
+                  </v:shape>
+                  <v:shape id="Picture 17" o:spid="_x0000_s1042" type="#_x0000_t75" alt="Icon&#10;&#10;Description automatically generated" style="position:absolute;top:47163;width:8261;height:8535;visibility:visible;mso-wrap-style:square" o:gfxdata="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">
+                    <v:imagedata r:id="rId31" o:title="Icon&#10;&#10;Description automatically generated" croptop="-725f" cropbottom="725f"/>
+                  </v:shape>
+                  <v:shape id="Text Box 2" o:spid="_x0000_s1043" type="#_x0000_t202" style="position:absolute;left:25908;width:7696;height:2438;visibility:visible;mso-wrap-style:square;v-text-anchor:top" o:gfxdata="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">
+                    <v:textbox>
+                      <w:txbxContent>
+                        <w:p>
+                          <w:r>
+                            <w:t>Back</w:t>
+                          </w:r>
+                          <w:r>
+                            <w:t>-End</w:t>
+                          </w:r>
+                        </w:p>
+                      </w:txbxContent>
+                    </v:textbox>
+                  </v:shape>
+                  <v:shape id="Text Box 2" o:spid="_x0000_s1044" type="#_x0000_t202" style="position:absolute;left:2486;top:14598;width:7455;height:2324;visibility:visible;mso-wrap-style:square;v-text-anchor:top" o:gfxdata="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">
+                    <v:textbox>
+                      <w:txbxContent>
+                        <w:p>
+                          <w:r>
+                            <w:t>Database</w:t>
+                          </w:r>
+                        </w:p>
+                      </w:txbxContent>
+                    </v:textbox>
+                  </v:shape>
+                  <v:shape id="Arrow: Up 20" o:spid="_x0000_s1045" type="#_x0000_t68" style="position:absolute;left:29146;top:16473;width:1093;height:4301;visibility:visible;mso-wrap-style:square;v-text-anchor:middle" o:gfxdata="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" adj="2744" filled="f" strokecolor="black [3213]" strokeweight="1pt"/>
+                  <v:shape id="Arrow: Bent 21" o:spid="_x0000_s1046" style="position:absolute;left:6336;top:17646;width:11544;height:12268;flip:y;visibility:visible;mso-wrap-style:square;v-text-anchor:middle" coordsize="1154430,1226820" o:gfxdata="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" path="m,1226820l,719475c,360795,290768,70027,649448,70027r407133,1l1056581,r97849,95067l1056581,190135r,-70028l649448,120107v-331022,,-599369,268347,-599369,599369l50079,1226820r-50079,xe" fillcolor="white [3212]" strokecolor="black [3213]" strokeweight="1pt">
+                    <v:stroke joinstyle="miter"/>
+                    <v:path arrowok="t" o:connecttype="custom" o:connectlocs="0,1226820;0,719475;649448,70027;1056581,70028;1056581,0;1154430,95067;1056581,190135;1056581,120107;649448,120107;50079,719476;50079,1226820;0,1226820" o:connectangles="0,0,0,0,0,0,0,0,0,0,0,0"/>
+                  </v:shape>
+                  <v:shape id="Picture 23" o:spid="_x0000_s1047" type="#_x0000_t75" alt="PyTest Automated Testing with Playwright" style="position:absolute;left:1122;top:55666;width:17165;height:4572;visibility:visible;mso-wrap-style:square" o:gfxdata="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">
+                    <v:imagedata r:id="rId32" o:title="PyTest Automated Testing with Playwright" croptop="19171f" cropbottom="19330f" cropleft="7615f" cropright="5554f"/>
+                  </v:shape>
+                  <v:shape id="Picture 24" o:spid="_x0000_s1048" type="#_x0000_t75" alt="Using Flask-WTForms With Flask-Bootstrap - YouTube" style="position:absolute;left:1844;top:61040;width:16117;height:9296;visibility:visible;mso-wrap-style:square" o:gfxdata="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">
+                    <v:imagedata r:id="rId33" o:title="Using Flask-WTForms With Flask-Bootstrap - YouTube"/>
+                  </v:shape>
+                  <v:shape id="Picture 25" o:spid="_x0000_s1049" type="#_x0000_t75" alt="The International Sample Genome Resource (IGSR) · GitHub" style="position:absolute;left:10106;top:46602;width:9055;height:9055;visibility:visible;mso-wrap-style:square" o:gfxdata="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">
+                    <v:imagedata r:id="rId34" o:title="The International Sample Genome Resource (IGSR) · GitHub"/>
+                  </v:shape>
+                  <v:shape id="Text Box 2" o:spid="_x0000_s1050" type="#_x0000_t202" style="position:absolute;left:36014;top:8582;width:7855;height:2673;visibility:visible;mso-wrap-style:square;v-text-anchor:top" o:gfxdata="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">
+                    <v:textbox>
+                      <w:txbxContent>
+                        <w:p>
+                          <w:r>
+                            <w:t>GET/POST</w:t>
+                          </w:r>
+                        </w:p>
+                      </w:txbxContent>
+                    </v:textbox>
+                  </v:shape>
+                </v:group>
+                <v:shape id="Picture 30" o:spid="_x0000_s1051" type="#_x0000_t75" alt="How to Build Simple RESTful APIs with Python and Flask - DEV Community" style="position:absolute;left:40105;top:55505;width:20294;height:9944;visibility:visible;mso-wrap-style:square" o:gfxdata="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">
+                  <v:imagedata r:id="rId35" o:title="How to Build Simple RESTful APIs with Python and Flask - DEV Community"/>
+                </v:shape>
+              </v:group>
+            </w:pict>
+          </mc:Fallback>
+        </mc:AlternateContent>
+      </w:r>
+      <w:r>
+        <w:rPr>
+          <w:b/>
+          <w:bCs/>
+          <w:u w:val="single"/>
+        </w:rPr>
+        <w:t>T</w:t>
+      </w:r>
+      <w:r>
+        <w:rPr>
+          <w:b/>
+          <w:bCs/>
+          <w:u w:val="single"/>
+        </w:rPr>
+        <w:t>e</w:t>
+      </w:r>
+      <w:r>
+        <w:rPr>
+          <w:b/>
+          <w:bCs/>
+          <w:u w:val="single"/>
+        </w:rPr>
+        <w:t>mp architecture plan</w:t>
+      </w:r>
     </w:p>
     <w:sectPr>
       <w:pgSz w:w="11906" w:h="16838"/>

</xml_diff>